<commit_message>
update resume for downloads
</commit_message>
<xml_diff>
--- a/docs/assets/AnnaEvlanova_FrontendDeveloper.docx
+++ b/docs/assets/AnnaEvlanova_FrontendDeveloper.docx
@@ -14,28 +14,18 @@
         <w:t>Anna Evlanova</w:t>
       </w:r>
       <w:r>
-        <w:rPr>
-          <w:outline w:val="0"/>
-          <w:color w:val="000000"/>
-          <w:u w:color="000000"/>
-          <w14:textFill>
-            <w14:solidFill>
-              <w14:srgbClr w14:val="000000"/>
-            </w14:solidFill>
-          </w14:textFill>
-        </w:rPr>
         <mc:AlternateContent>
           <mc:Choice Requires="wps">
             <w:drawing xmlns:a="http://schemas.openxmlformats.org/drawingml/2006/main">
               <wp:anchor distT="0" distB="0" distL="0" distR="0" simplePos="0" relativeHeight="251659264" behindDoc="0" locked="0" layoutInCell="1" allowOverlap="1">
                 <wp:simplePos x="0" y="0"/>
-                <wp:positionH relativeFrom="page">
-                  <wp:posOffset>761998</wp:posOffset>
+                <wp:positionH relativeFrom="margin">
+                  <wp:posOffset>19050</wp:posOffset>
                 </wp:positionH>
                 <wp:positionV relativeFrom="line">
-                  <wp:posOffset>485139</wp:posOffset>
+                  <wp:posOffset>504189</wp:posOffset>
                 </wp:positionV>
-                <wp:extent cx="6060957" cy="3"/>
+                <wp:extent cx="6060956" cy="2"/>
                 <wp:effectExtent l="0" t="0" r="0" b="0"/>
                 <wp:wrapNone/>
                 <wp:docPr id="1073741825" name="officeArt object" descr="Line"/>
@@ -47,7 +37,7 @@
                       <wps:spPr>
                         <a:xfrm flipH="1" flipV="1">
                           <a:off x="0" y="0"/>
-                          <a:ext cx="6060957" cy="3"/>
+                          <a:ext cx="6060956" cy="2"/>
                         </a:xfrm>
                         <a:prstGeom prst="line">
                           <a:avLst/>
@@ -71,10 +61,10 @@
           </mc:Choice>
           <mc:Fallback>
             <w:pict>
-              <v:line id="_x0000_s1026" style="visibility:visible;position:absolute;margin-left:60.0pt;margin-top:38.2pt;width:477.2pt;height:0.0pt;z-index:251659264;mso-position-horizontal:absolute;mso-position-horizontal-relative:page;mso-position-vertical:absolute;mso-position-vertical-relative:line;mso-wrap-distance-left:0.0pt;mso-wrap-distance-top:0.0pt;mso-wrap-distance-right:0.0pt;mso-wrap-distance-bottom:0.0pt;flip:x y;">
+              <v:line id="_x0000_s1026" style="visibility:visible;position:absolute;margin-left:1.5pt;margin-top:39.7pt;width:477.2pt;height:0.0pt;z-index:251659264;mso-position-horizontal:absolute;mso-position-horizontal-relative:margin;mso-position-vertical:absolute;mso-position-vertical-relative:line;mso-wrap-distance-left:0.0pt;mso-wrap-distance-top:0.0pt;mso-wrap-distance-right:0.0pt;mso-wrap-distance-bottom:0.0pt;flip:x y;">
                 <v:fill on="f"/>
                 <v:stroke filltype="solid" color="#81ADBB" opacity="100.0%" weight="3.0pt" dashstyle="solid" endcap="flat" miterlimit="400.0%" joinstyle="miter" linestyle="single" startarrow="none" startarrowwidth="medium" startarrowlength="medium" endarrow="none" endarrowwidth="medium" endarrowlength="medium"/>
-                <w10:wrap type="none" side="bothSides" anchorx="page"/>
+                <w10:wrap type="none" side="bothSides" anchorx="margin"/>
               </v:line>
             </w:pict>
           </mc:Fallback>
@@ -85,29 +75,204 @@
       <w:pPr>
         <w:pStyle w:val="Body A"/>
       </w:pPr>
-      <w:r>
-        <w:rPr>
-          <w:outline w:val="0"/>
-          <w:color w:val="000000"/>
-          <w:u w:color="000000"/>
-          <w14:textFill>
-            <w14:solidFill>
-              <w14:srgbClr w14:val="000000"/>
-            </w14:solidFill>
-          </w14:textFill>
-        </w:rPr>
+    </w:p>
+    <w:p>
+      <w:pPr>
+        <w:pStyle w:val="Heading"/>
+      </w:pPr>
+    </w:p>
+    <w:p>
+      <w:pPr>
+        <w:pStyle w:val="Heading"/>
+        <w:spacing w:before="160"/>
+        <w:ind w:left="0" w:firstLine="0"/>
+        <w:rPr>
+          <w:u w:val="single"/>
+        </w:rPr>
+      </w:pPr>
+    </w:p>
+    <w:p>
+      <w:pPr>
+        <w:pStyle w:val="Heading"/>
+        <w:spacing w:before="160"/>
+        <w:ind w:left="0" w:firstLine="0"/>
+        <w:rPr>
+          <w:u w:val="single"/>
+        </w:rPr>
+      </w:pPr>
+    </w:p>
+    <w:p>
+      <w:pPr>
+        <w:pStyle w:val="Heading"/>
+        <w:spacing w:before="160"/>
+        <w:ind w:left="0" w:firstLine="0"/>
+        <w:rPr>
+          <w:u w:val="single"/>
+        </w:rPr>
+      </w:pPr>
+    </w:p>
+    <w:p>
+      <w:pPr>
+        <w:pStyle w:val="Heading"/>
+        <w:spacing w:before="160"/>
+        <w:ind w:left="0" w:firstLine="0"/>
+        <w:rPr>
+          <w:u w:val="single"/>
+        </w:rPr>
+      </w:pPr>
+    </w:p>
+    <w:p>
+      <w:pPr>
+        <w:pStyle w:val="Heading"/>
+        <w:spacing w:before="160"/>
+        <w:ind w:left="0" w:firstLine="0"/>
+        <w:rPr>
+          <w:u w:val="single"/>
+        </w:rPr>
+      </w:pPr>
+    </w:p>
+    <w:p>
+      <w:pPr>
+        <w:pStyle w:val="Heading"/>
+        <w:spacing w:before="160"/>
+        <w:ind w:left="0" w:firstLine="0"/>
+        <w:rPr>
+          <w:outline w:val="0"/>
+          <w:color w:val="345974"/>
+          <w:u w:val="single" w:color="345974"/>
+          <w14:textFill>
+            <w14:solidFill>
+              <w14:srgbClr w14:val="345974"/>
+            </w14:solidFill>
+          </w14:textFill>
+        </w:rPr>
+      </w:pPr>
+      <w:r>
+        <w:rPr>
+          <w:outline w:val="0"/>
+          <w:color w:val="345974"/>
+          <w:u w:val="single" w:color="345974"/>
+          <w:rtl w:val="0"/>
+          <w:lang w:val="en-US"/>
+          <w14:textFill>
+            <w14:solidFill>
+              <w14:srgbClr w14:val="345974"/>
+            </w14:solidFill>
+          </w14:textFill>
+        </w:rPr>
+        <w:t>Profile</w:t>
+      </w:r>
+    </w:p>
+    <w:p>
+      <w:pPr>
+        <w:pStyle w:val="Heading"/>
+        <w:spacing w:before="160"/>
+        <w:ind w:left="0" w:firstLine="0"/>
+        <w:rPr>
+          <w:outline w:val="0"/>
+          <w:color w:val="345974"/>
+          <w:u w:val="single" w:color="345974"/>
+          <w14:textFill>
+            <w14:solidFill>
+              <w14:srgbClr w14:val="345974"/>
+            </w14:solidFill>
+          </w14:textFill>
+        </w:rPr>
+      </w:pPr>
+    </w:p>
+    <w:p>
+      <w:pPr>
+        <w:pStyle w:val="Body A"/>
+        <w:ind w:left="0" w:firstLine="0"/>
+      </w:pPr>
+      <w:r>
+        <w:rPr>
+          <w:rtl w:val="0"/>
+          <w:lang w:val="en-US"/>
+        </w:rPr>
+        <w:t>My specializion is in turning design visions into seamless, pixel-perfect web experiences. Working with technologies like Vanilla JavaScript, Ruby on Rails, Vue.js, React.js, React Native, SASS, and MySQL, I build scalable applications that not only perform well but are a joy to use.</w:t>
+      </w:r>
+    </w:p>
+    <w:p>
+      <w:pPr>
+        <w:pStyle w:val="Body A"/>
+        <w:ind w:left="0" w:firstLine="0"/>
+      </w:pPr>
+      <w:r>
+        <w:rPr>
+          <w:rtl w:val="0"/>
+          <w:lang w:val="en-US"/>
+        </w:rPr>
+        <w:t>In my day-to-day, managing projects with ClickUp for sprint planning and keep the team connected through Slack. I</w:t>
+      </w:r>
+      <w:r>
+        <w:rPr>
+          <w:rFonts w:ascii="Arial Unicode MS" w:hAnsi="Arial Unicode MS" w:hint="default"/>
+          <w:rtl w:val="1"/>
+        </w:rPr>
+        <w:t>’</w:t>
+      </w:r>
+      <w:r>
+        <w:rPr>
+          <w:rtl w:val="0"/>
+          <w:lang w:val="en-US"/>
+        </w:rPr>
+        <w:t>m passionate about streamlining processes, automating tasks with CircleCI to ensure smooth testing, linting, and deployment. Also focus on mentoring new team members, conducting code reviews, and ensuring we maintain a high standard of quality.</w:t>
+      </w:r>
+    </w:p>
+    <w:p>
+      <w:pPr>
+        <w:pStyle w:val="Body A"/>
+        <w:ind w:left="0" w:firstLine="0"/>
+      </w:pPr>
+      <w:r>
+        <w:rPr>
+          <w:rtl w:val="0"/>
+          <w:lang w:val="en-US"/>
+        </w:rPr>
+        <w:t>Optimizing performance is a key priority</w:t>
+      </w:r>
+      <w:r>
+        <w:rPr>
+          <w:rtl w:val="0"/>
+          <w:lang w:val="en-US"/>
+        </w:rPr>
+        <w:t>—</w:t>
+      </w:r>
+      <w:r>
+        <w:rPr>
+          <w:rtl w:val="0"/>
+          <w:lang w:val="en-US"/>
+        </w:rPr>
+        <w:t>whether it</w:t>
+      </w:r>
+      <w:r>
+        <w:rPr>
+          <w:rFonts w:ascii="Arial Unicode MS" w:hAnsi="Arial Unicode MS" w:hint="default"/>
+          <w:rtl w:val="1"/>
+        </w:rPr>
+        <w:t>’</w:t>
+      </w:r>
+      <w:r>
+        <w:rPr>
+          <w:rtl w:val="0"/>
+          <w:lang w:val="en-US"/>
+        </w:rPr>
+        <w:t>s speeding up load times with Google Cloud or making data-</w:t>
+      </w:r>
+      <w:r>
         <mc:AlternateContent>
           <mc:Choice Requires="wps">
             <w:drawing xmlns:a="http://schemas.openxmlformats.org/drawingml/2006/main">
               <wp:anchor distT="0" distB="0" distL="0" distR="0" simplePos="0" relativeHeight="251660288" behindDoc="0" locked="0" layoutInCell="1" allowOverlap="1">
                 <wp:simplePos x="0" y="0"/>
                 <wp:positionH relativeFrom="page">
-                  <wp:posOffset>700020</wp:posOffset>
+                  <wp:posOffset>702000</wp:posOffset>
                 </wp:positionH>
-                <wp:positionV relativeFrom="line">
-                  <wp:posOffset>416609</wp:posOffset>
+                <wp:positionV relativeFrom="page">
+                  <wp:posOffset>1365884</wp:posOffset>
                 </wp:positionV>
-                <wp:extent cx="1546353" cy="2032000"/>
+                <wp:extent cx="3675158" cy="1941504"/>
                 <wp:effectExtent l="0" t="0" r="0" b="0"/>
                 <wp:wrapNone/>
                 <wp:docPr id="1073741826" name="officeArt object" descr="+82 10 3588 6253…"/>
@@ -119,7 +284,7 @@
                       <wps:spPr>
                         <a:xfrm>
                           <a:off x="0" y="0"/>
-                          <a:ext cx="1546353" cy="2032000"/>
+                          <a:ext cx="3675158" cy="1941504"/>
                         </a:xfrm>
                         <a:prstGeom prst="rect">
                           <a:avLst/>
@@ -282,7 +447,7 @@
           </mc:Choice>
           <mc:Fallback>
             <w:pict>
-              <v:shape id="_x0000_s1027" type="#_x0000_t202" style="visibility:visible;position:absolute;margin-left:55.1pt;margin-top:32.8pt;width:121.8pt;height:160.0pt;z-index:251660288;mso-position-horizontal:absolute;mso-position-horizontal-relative:page;mso-position-vertical:absolute;mso-position-vertical-relative:line;mso-wrap-distance-left:0.0pt;mso-wrap-distance-top:0.0pt;mso-wrap-distance-right:0.0pt;mso-wrap-distance-bottom:0.0pt;">
+              <v:shape id="_x0000_s1027" type="#_x0000_t202" style="visibility:visible;position:absolute;margin-left:55.3pt;margin-top:107.5pt;width:289.4pt;height:152.9pt;z-index:251660288;mso-position-horizontal:absolute;mso-position-horizontal-relative:page;mso-position-vertical:absolute;mso-position-vertical-relative:page;mso-wrap-distance-left:0.0pt;mso-wrap-distance-top:0.0pt;mso-wrap-distance-right:0.0pt;mso-wrap-distance-bottom:0.0pt;">
                 <v:fill on="f"/>
                 <v:stroke on="f" weight="1.0pt" dashstyle="solid" endcap="flat" miterlimit="400.0%" joinstyle="miter" linestyle="single" startarrow="none" startarrowwidth="medium" startarrowlength="medium" endarrow="none" endarrowwidth="medium" endarrowlength="medium"/>
                 <v:textbox>
@@ -425,20 +590,34 @@
                     </w:p>
                   </w:txbxContent>
                 </v:textbox>
-                <w10:wrap type="none" side="bothSides" anchorx="page"/>
+                <w10:wrap type="none" side="bothSides" anchorx="page" anchory="page"/>
               </v:shape>
             </w:pict>
           </mc:Fallback>
         </mc:AlternateContent>
       </w:r>
+      <w:r>
+        <w:rPr>
+          <w:rtl w:val="0"/>
+          <w:lang w:val="en-US"/>
+        </w:rPr>
+        <w:t>driven decisions through A/B testing and Google Analytics. I believe in continuously improving the user experience with updates that really make an impact.</w:t>
+      </w:r>
+    </w:p>
+    <w:p>
+      <w:pPr>
+        <w:pStyle w:val="Body A"/>
+        <w:ind w:left="0" w:firstLine="0"/>
+      </w:pPr>
     </w:p>
     <w:p>
       <w:pPr>
         <w:pStyle w:val="Heading"/>
+        <w:ind w:left="0" w:firstLine="0"/>
         <w:rPr>
           <w:outline w:val="0"/>
           <w:color w:val="345974"/>
-          <w:u w:color="345974"/>
+          <w:u w:val="single" w:color="345974"/>
           <w14:textFill>
             <w14:solidFill>
               <w14:srgbClr w14:val="345974"/>
@@ -450,7 +629,7 @@
         <w:rPr>
           <w:outline w:val="0"/>
           <w:color w:val="345974"/>
-          <w:u w:color="345974"/>
+          <w:u w:val="single" w:color="345974"/>
           <w:rtl w:val="0"/>
           <w:lang w:val="en-US"/>
           <w14:textFill>
@@ -459,106 +638,17 @@
             </w14:solidFill>
           </w14:textFill>
         </w:rPr>
-        <w:t>Profile</w:t>
-      </w:r>
-    </w:p>
-    <w:p>
-      <w:pPr>
-        <w:pStyle w:val="Body A"/>
-      </w:pPr>
-      <w:r>
-        <w:rPr>
-          <w:rFonts w:cs="Arial Unicode MS" w:eastAsia="Arial Unicode MS"/>
-          <w:rtl w:val="0"/>
-          <w:lang w:val="en-US"/>
-        </w:rPr>
-        <w:t>My specializion is in turning design visions into seamless, pixel-perfect web experiences. Working with technologies like Vanilla JavaScript, Ruby on Rails, Vue.js, React.js, React Native, SASS, and MySQL, I build scalable applications that not only perform well but are a joy to use.</w:t>
-      </w:r>
-    </w:p>
-    <w:p>
-      <w:pPr>
-        <w:pStyle w:val="Body A"/>
-      </w:pPr>
-      <w:r>
-        <w:rPr>
-          <w:rFonts w:cs="Arial Unicode MS" w:eastAsia="Arial Unicode MS"/>
-          <w:rtl w:val="0"/>
-          <w:lang w:val="en-US"/>
-        </w:rPr>
-        <w:t>In my day-to-day, managing projects with ClickUp for sprint planning and keep the team connected through Slack. I</w:t>
-      </w:r>
-      <w:r>
-        <w:rPr>
-          <w:rFonts w:cs="Arial Unicode MS" w:eastAsia="Arial Unicode MS" w:hint="default"/>
-          <w:rtl w:val="1"/>
-        </w:rPr>
-        <w:t>’</w:t>
-      </w:r>
-      <w:r>
-        <w:rPr>
-          <w:rFonts w:cs="Arial Unicode MS" w:eastAsia="Arial Unicode MS"/>
-          <w:rtl w:val="0"/>
-          <w:lang w:val="en-US"/>
-        </w:rPr>
-        <w:t>m passionate about streamlining processes, automating tasks with CircleCI to ensure smooth testing, linting, and deployment. Also focus on mentoring new team members, conducting code reviews, and ensuring we maintain a high standard of quality.</w:t>
-      </w:r>
-    </w:p>
-    <w:p>
-      <w:pPr>
-        <w:pStyle w:val="Body A"/>
-      </w:pPr>
-      <w:r>
-        <w:rPr>
-          <w:rFonts w:cs="Arial Unicode MS" w:eastAsia="Arial Unicode MS"/>
-          <w:rtl w:val="0"/>
-          <w:lang w:val="en-US"/>
-        </w:rPr>
-        <w:t>Optimizing performance is a key priority</w:t>
-      </w:r>
-      <w:r>
-        <w:rPr>
-          <w:rFonts w:cs="Arial Unicode MS" w:eastAsia="Arial Unicode MS" w:hint="default"/>
-          <w:rtl w:val="0"/>
-          <w:lang w:val="en-US"/>
-        </w:rPr>
-        <w:t>—</w:t>
-      </w:r>
-      <w:r>
-        <w:rPr>
-          <w:rFonts w:cs="Arial Unicode MS" w:eastAsia="Arial Unicode MS"/>
-          <w:rtl w:val="0"/>
-          <w:lang w:val="en-US"/>
-        </w:rPr>
-        <w:t>whether it</w:t>
-      </w:r>
-      <w:r>
-        <w:rPr>
-          <w:rFonts w:cs="Arial Unicode MS" w:eastAsia="Arial Unicode MS" w:hint="default"/>
-          <w:rtl w:val="1"/>
-        </w:rPr>
-        <w:t>’</w:t>
-      </w:r>
-      <w:r>
-        <w:rPr>
-          <w:rFonts w:cs="Arial Unicode MS" w:eastAsia="Arial Unicode MS"/>
-          <w:rtl w:val="0"/>
-          <w:lang w:val="en-US"/>
-        </w:rPr>
-        <w:t>s speeding up load times with Google Cloud or making data-driven decisions through A/B testing and Google Analytics. I believe in continuously improving the user experience with updates that really make an impact.</w:t>
-      </w:r>
-    </w:p>
-    <w:p>
-      <w:pPr>
-        <w:pStyle w:val="Body A"/>
-      </w:pPr>
+        <w:t>Experience</w:t>
+      </w:r>
     </w:p>
     <w:p>
       <w:pPr>
         <w:pStyle w:val="Heading"/>
+        <w:ind w:left="0" w:firstLine="0"/>
         <w:rPr>
           <w:outline w:val="0"/>
           <w:color w:val="345974"/>
-          <w:u w:color="345974"/>
+          <w:u w:val="single" w:color="345974"/>
           <w14:textFill>
             <w14:solidFill>
               <w14:srgbClr w14:val="345974"/>
@@ -566,25 +656,11 @@
           </w14:textFill>
         </w:rPr>
       </w:pPr>
-      <w:r>
-        <w:rPr>
-          <w:outline w:val="0"/>
-          <w:color w:val="345974"/>
-          <w:u w:color="345974"/>
-          <w:rtl w:val="0"/>
-          <w:lang w:val="en-US"/>
-          <w14:textFill>
-            <w14:solidFill>
-              <w14:srgbClr w14:val="345974"/>
-            </w14:solidFill>
-          </w14:textFill>
-        </w:rPr>
-        <w:t>Experience</w:t>
-      </w:r>
     </w:p>
     <w:p>
       <w:pPr>
         <w:pStyle w:val="Subheading"/>
+        <w:ind w:left="0" w:firstLine="0"/>
       </w:pPr>
       <w:r>
         <w:rPr>
@@ -611,6 +687,7 @@
     <w:p>
       <w:pPr>
         <w:pStyle w:val="Subheading"/>
+        <w:ind w:left="0" w:firstLine="0"/>
       </w:pPr>
       <w:r>
         <w:rPr>
@@ -623,6 +700,7 @@
     <w:p>
       <w:pPr>
         <w:pStyle w:val="Subheading"/>
+        <w:ind w:left="0" w:firstLine="0"/>
         <w:rPr>
           <w:rFonts w:ascii="Graphik" w:cs="Graphik" w:hAnsi="Graphik" w:eastAsia="Graphik"/>
           <w:b w:val="1"/>
@@ -637,11 +715,7 @@
           <w:ilvl w:val="0"/>
           <w:numId w:val="2"/>
         </w:numPr>
-        <w:bidi w:val="0"/>
-        <w:ind w:right="0"/>
-        <w:jc w:val="left"/>
-        <w:rPr>
-          <w:rtl w:val="0"/>
+        <w:rPr>
           <w:lang w:val="en-US"/>
         </w:rPr>
       </w:pPr>
@@ -859,11 +933,7 @@
           <w:ilvl w:val="0"/>
           <w:numId w:val="2"/>
         </w:numPr>
-        <w:bidi w:val="0"/>
-        <w:ind w:right="0"/>
-        <w:jc w:val="left"/>
-        <w:rPr>
-          <w:rtl w:val="0"/>
+        <w:rPr>
           <w:lang w:val="en-US"/>
         </w:rPr>
       </w:pPr>
@@ -945,11 +1015,7 @@
           <w:ilvl w:val="0"/>
           <w:numId w:val="2"/>
         </w:numPr>
-        <w:bidi w:val="0"/>
-        <w:ind w:right="0"/>
-        <w:jc w:val="left"/>
-        <w:rPr>
-          <w:rtl w:val="0"/>
+        <w:rPr>
           <w:lang w:val="de-DE"/>
         </w:rPr>
       </w:pPr>
@@ -1032,11 +1098,7 @@
           <w:ilvl w:val="0"/>
           <w:numId w:val="2"/>
         </w:numPr>
-        <w:bidi w:val="0"/>
-        <w:ind w:right="0"/>
-        <w:jc w:val="left"/>
-        <w:rPr>
-          <w:rtl w:val="0"/>
+        <w:rPr>
           <w:lang w:val="en-US"/>
         </w:rPr>
       </w:pPr>
@@ -1072,13 +1134,6 @@
           <w:ilvl w:val="0"/>
           <w:numId w:val="2"/>
         </w:numPr>
-        <w:bidi w:val="0"/>
-        <w:ind w:right="0"/>
-        <w:jc w:val="left"/>
-        <w:rPr>
-          <w:rtl w:val="0"/>
-          <w:lang w:val="en-US"/>
-        </w:rPr>
       </w:pPr>
       <w:r>
         <w:rPr>
@@ -1136,11 +1191,7 @@
           <w:ilvl w:val="0"/>
           <w:numId w:val="2"/>
         </w:numPr>
-        <w:bidi w:val="0"/>
-        <w:ind w:right="0"/>
-        <w:jc w:val="left"/>
-        <w:rPr>
-          <w:rtl w:val="0"/>
+        <w:rPr>
           <w:lang w:val="en-US"/>
         </w:rPr>
       </w:pPr>
@@ -1224,7 +1275,6 @@
           <w:tab w:val="left" w:pos="720"/>
         </w:tabs>
         <w:spacing w:after="0" w:line="240" w:lineRule="auto"/>
-        <w:ind w:left="720" w:hanging="720"/>
         <w:rPr>
           <w:rFonts w:ascii="Times Roman" w:cs="Times Roman" w:hAnsi="Times Roman" w:eastAsia="Times Roman"/>
           <w:sz w:val="24"/>
@@ -1235,6 +1285,7 @@
     <w:p>
       <w:pPr>
         <w:pStyle w:val="Subheading"/>
+        <w:ind w:left="0" w:firstLine="0"/>
       </w:pPr>
       <w:r>
         <w:rPr>
@@ -1261,19 +1312,26 @@
     <w:p>
       <w:pPr>
         <w:pStyle w:val="Subheading"/>
+        <w:ind w:left="0" w:firstLine="0"/>
+      </w:pPr>
+      <w:r>
+        <w:rPr>
+          <w:rtl w:val="0"/>
+          <w:lang w:val="en-US"/>
+        </w:rPr>
+        <w:t>Frontend Developer | React.js &amp; GatsbyJS Specialist</w:t>
+      </w:r>
+    </w:p>
+    <w:p>
+      <w:pPr>
+        <w:pStyle w:val="Subheading"/>
+        <w:ind w:left="0" w:firstLine="0"/>
         <w:rPr>
           <w:rFonts w:ascii="Graphik" w:cs="Graphik" w:hAnsi="Graphik" w:eastAsia="Graphik"/>
           <w:b w:val="1"/>
           <w:bCs w:val="1"/>
         </w:rPr>
       </w:pPr>
-      <w:r>
-        <w:rPr>
-          <w:rtl w:val="0"/>
-          <w:lang w:val="en-US"/>
-        </w:rPr>
-        <w:t>Frontend Developer | React.js &amp; GatsbyJS Specialist</w:t>
-      </w:r>
     </w:p>
     <w:p>
       <w:pPr>
@@ -1282,11 +1340,7 @@
           <w:ilvl w:val="0"/>
           <w:numId w:val="2"/>
         </w:numPr>
-        <w:bidi w:val="0"/>
-        <w:ind w:right="0"/>
-        <w:jc w:val="left"/>
-        <w:rPr>
-          <w:rtl w:val="0"/>
+        <w:rPr>
           <w:lang w:val="en-US"/>
         </w:rPr>
       </w:pPr>
@@ -1345,11 +1399,7 @@
           <w:ilvl w:val="0"/>
           <w:numId w:val="2"/>
         </w:numPr>
-        <w:bidi w:val="0"/>
-        <w:ind w:right="0"/>
-        <w:jc w:val="left"/>
-        <w:rPr>
-          <w:rtl w:val="0"/>
+        <w:rPr>
           <w:lang w:val="en-US"/>
         </w:rPr>
       </w:pPr>
@@ -1385,11 +1435,7 @@
           <w:ilvl w:val="0"/>
           <w:numId w:val="2"/>
         </w:numPr>
-        <w:bidi w:val="0"/>
-        <w:ind w:right="0"/>
-        <w:jc w:val="left"/>
-        <w:rPr>
-          <w:rtl w:val="0"/>
+        <w:rPr>
           <w:lang w:val="en-US"/>
         </w:rPr>
       </w:pPr>
@@ -1444,11 +1490,13 @@
     <w:p>
       <w:pPr>
         <w:pStyle w:val="Subheading"/>
+        <w:ind w:left="0" w:firstLine="0"/>
       </w:pPr>
     </w:p>
     <w:p>
       <w:pPr>
         <w:pStyle w:val="Subheading"/>
+        <w:ind w:left="0" w:firstLine="0"/>
       </w:pPr>
       <w:r>
         <w:rPr>
@@ -1475,19 +1523,26 @@
     <w:p>
       <w:pPr>
         <w:pStyle w:val="Subheading"/>
+        <w:ind w:left="0" w:firstLine="0"/>
+      </w:pPr>
+      <w:r>
+        <w:rPr>
+          <w:rtl w:val="0"/>
+          <w:lang w:val="en-US"/>
+        </w:rPr>
+        <w:t>Frontend Developer | React.js &amp; Vue.js Expertise</w:t>
+      </w:r>
+    </w:p>
+    <w:p>
+      <w:pPr>
+        <w:pStyle w:val="Subheading"/>
+        <w:ind w:left="0" w:firstLine="0"/>
         <w:rPr>
           <w:rFonts w:ascii="Graphik" w:cs="Graphik" w:hAnsi="Graphik" w:eastAsia="Graphik"/>
           <w:b w:val="1"/>
           <w:bCs w:val="1"/>
         </w:rPr>
       </w:pPr>
-      <w:r>
-        <w:rPr>
-          <w:rtl w:val="0"/>
-          <w:lang w:val="en-US"/>
-        </w:rPr>
-        <w:t>Frontend Developer | React.js &amp; Vue.js Expertise</w:t>
-      </w:r>
     </w:p>
     <w:p>
       <w:pPr>
@@ -1496,11 +1551,7 @@
           <w:ilvl w:val="0"/>
           <w:numId w:val="2"/>
         </w:numPr>
-        <w:bidi w:val="0"/>
-        <w:ind w:right="0"/>
-        <w:jc w:val="left"/>
-        <w:rPr>
-          <w:rtl w:val="0"/>
+        <w:rPr>
           <w:lang w:val="en-US"/>
         </w:rPr>
       </w:pPr>
@@ -1536,11 +1587,7 @@
           <w:ilvl w:val="0"/>
           <w:numId w:val="2"/>
         </w:numPr>
-        <w:bidi w:val="0"/>
-        <w:ind w:right="0"/>
-        <w:jc w:val="left"/>
-        <w:rPr>
-          <w:rtl w:val="0"/>
+        <w:rPr>
           <w:lang w:val="en-US"/>
         </w:rPr>
       </w:pPr>
@@ -1599,11 +1646,7 @@
           <w:ilvl w:val="0"/>
           <w:numId w:val="2"/>
         </w:numPr>
-        <w:bidi w:val="0"/>
-        <w:ind w:right="0"/>
-        <w:jc w:val="left"/>
-        <w:rPr>
-          <w:rtl w:val="0"/>
+        <w:rPr>
           <w:lang w:val="en-US"/>
         </w:rPr>
       </w:pPr>
@@ -1640,7 +1683,6 @@
           <w:tab w:val="left" w:pos="720"/>
         </w:tabs>
         <w:spacing w:after="0" w:line="240" w:lineRule="auto"/>
-        <w:ind w:left="720" w:hanging="720"/>
         <w:rPr>
           <w:rFonts w:ascii="Times Roman" w:cs="Times Roman" w:hAnsi="Times Roman" w:eastAsia="Times Roman"/>
           <w:sz w:val="24"/>
@@ -1651,10 +1693,11 @@
     <w:p>
       <w:pPr>
         <w:pStyle w:val="Heading"/>
+        <w:ind w:left="0" w:firstLine="0"/>
         <w:rPr>
           <w:outline w:val="0"/>
           <w:color w:val="345974"/>
-          <w:u w:color="345974"/>
+          <w:u w:val="single" w:color="345974"/>
           <w14:textFill>
             <w14:solidFill>
               <w14:srgbClr w14:val="345974"/>
@@ -1666,7 +1709,7 @@
         <w:rPr>
           <w:outline w:val="0"/>
           <w:color w:val="345974"/>
-          <w:u w:color="345974"/>
+          <w:u w:val="single" w:color="345974"/>
           <w:rtl w:val="0"/>
           <w:lang w:val="en-US"/>
           <w14:textFill>
@@ -1680,7 +1723,24 @@
     </w:p>
     <w:p>
       <w:pPr>
+        <w:pStyle w:val="Heading"/>
+        <w:ind w:left="0" w:firstLine="0"/>
+        <w:rPr>
+          <w:outline w:val="0"/>
+          <w:color w:val="345974"/>
+          <w:u w:val="single" w:color="345974"/>
+          <w14:textFill>
+            <w14:solidFill>
+              <w14:srgbClr w14:val="345974"/>
+            </w14:solidFill>
+          </w14:textFill>
+        </w:rPr>
+      </w:pPr>
+    </w:p>
+    <w:p>
+      <w:pPr>
         <w:pStyle w:val="Subheading"/>
+        <w:ind w:left="0" w:firstLine="0"/>
       </w:pPr>
       <w:r>
         <w:rPr>
@@ -1707,18 +1767,51 @@
     <w:p>
       <w:pPr>
         <w:pStyle w:val="Subheading"/>
+        <w:ind w:left="0" w:firstLine="0"/>
       </w:pPr>
     </w:p>
     <w:p>
       <w:pPr>
         <w:pStyle w:val="Heading"/>
+        <w:ind w:left="0" w:firstLine="0"/>
+        <w:rPr>
+          <w:outline w:val="0"/>
+          <w:color w:val="345974"/>
+          <w:u w:val="single" w:color="345974"/>
+          <w14:textFill>
+            <w14:solidFill>
+              <w14:srgbClr w14:val="345974"/>
+            </w14:solidFill>
+          </w14:textFill>
+        </w:rPr>
+      </w:pPr>
+      <w:r>
+        <w:rPr>
+          <w:outline w:val="0"/>
+          <w:color w:val="345974"/>
+          <w:u w:val="single" w:color="345974"/>
+          <w:rtl w:val="0"/>
+          <w:lang w:val="en-US"/>
+          <w14:textFill>
+            <w14:solidFill>
+              <w14:srgbClr w14:val="345974"/>
+            </w14:solidFill>
+          </w14:textFill>
+        </w:rPr>
+        <w:t>Skills</w:t>
+      </w:r>
+    </w:p>
+    <w:p>
+      <w:pPr>
+        <w:pStyle w:val="Heading"/>
+        <w:ind w:left="0" w:firstLine="0"/>
         <w:rPr>
           <w:rFonts w:ascii="Graphik" w:cs="Graphik" w:hAnsi="Graphik" w:eastAsia="Graphik"/>
           <w:b w:val="1"/>
           <w:bCs w:val="1"/>
           <w:outline w:val="0"/>
           <w:color w:val="345974"/>
-          <w:u w:color="345974"/>
+          <w:u w:val="single" w:color="345974"/>
           <w14:textFill>
             <w14:solidFill>
               <w14:srgbClr w14:val="345974"/>
@@ -1726,21 +1819,6 @@
           </w14:textFill>
         </w:rPr>
       </w:pPr>
-      <w:r>
-        <w:rPr>
-          <w:outline w:val="0"/>
-          <w:color w:val="345974"/>
-          <w:u w:color="345974"/>
-          <w:rtl w:val="0"/>
-          <w:lang w:val="en-US"/>
-          <w14:textFill>
-            <w14:solidFill>
-              <w14:srgbClr w14:val="345974"/>
-            </w14:solidFill>
-          </w14:textFill>
-        </w:rPr>
-        <w:t>Skills</w:t>
-      </w:r>
     </w:p>
     <w:p>
       <w:pPr>
@@ -1749,11 +1827,7 @@
           <w:ilvl w:val="0"/>
           <w:numId w:val="2"/>
         </w:numPr>
-        <w:bidi w:val="0"/>
-        <w:ind w:right="0"/>
-        <w:jc w:val="left"/>
-        <w:rPr>
-          <w:rtl w:val="0"/>
+        <w:rPr>
           <w:lang w:val="en-US"/>
         </w:rPr>
       </w:pPr>
@@ -1789,11 +1863,7 @@
           <w:ilvl w:val="0"/>
           <w:numId w:val="2"/>
         </w:numPr>
-        <w:bidi w:val="0"/>
-        <w:ind w:right="0"/>
-        <w:jc w:val="left"/>
-        <w:rPr>
-          <w:rtl w:val="0"/>
+        <w:rPr>
           <w:lang w:val="en-US"/>
         </w:rPr>
       </w:pPr>
@@ -1875,11 +1945,7 @@
           <w:ilvl w:val="0"/>
           <w:numId w:val="2"/>
         </w:numPr>
-        <w:bidi w:val="0"/>
-        <w:ind w:right="0"/>
-        <w:jc w:val="left"/>
-        <w:rPr>
-          <w:rtl w:val="0"/>
+        <w:rPr>
           <w:lang w:val="en-US"/>
         </w:rPr>
       </w:pPr>
@@ -2053,11 +2119,7 @@
           <w:ilvl w:val="0"/>
           <w:numId w:val="2"/>
         </w:numPr>
-        <w:bidi w:val="0"/>
-        <w:ind w:right="0"/>
-        <w:jc w:val="left"/>
-        <w:rPr>
-          <w:rtl w:val="0"/>
+        <w:rPr>
           <w:lang w:val="en-US"/>
         </w:rPr>
       </w:pPr>
@@ -2140,11 +2202,7 @@
           <w:ilvl w:val="0"/>
           <w:numId w:val="2"/>
         </w:numPr>
-        <w:bidi w:val="0"/>
-        <w:ind w:right="0"/>
-        <w:jc w:val="left"/>
-        <w:rPr>
-          <w:rtl w:val="0"/>
+        <w:rPr>
           <w:lang w:val="pt-PT"/>
         </w:rPr>
       </w:pPr>
@@ -2178,7 +2236,6 @@
           <w:bCs w:val="1"/>
           <w:outline w:val="0"/>
           <w:color w:val="497ba0"/>
-          <w:u w:color="497ba0"/>
           <w:rtl w:val="0"/>
           <w:lang w:val="it-IT"/>
           <w14:textFill>
@@ -2192,8 +2249,7 @@
       <w:r>
         <w:rPr>
           <w:outline w:val="0"/>
-          <w:color w:val="345974"/>
-          <w:u w:color="345974"/>
+          <w:color w:val="335873"/>
           <w:rtl w:val="0"/>
           <w:lang w:val="en-US"/>
           <w14:textFill>
@@ -2219,11 +2275,7 @@
           <w:ilvl w:val="0"/>
           <w:numId w:val="2"/>
         </w:numPr>
-        <w:bidi w:val="0"/>
-        <w:ind w:right="0"/>
-        <w:jc w:val="left"/>
-        <w:rPr>
-          <w:rtl w:val="0"/>
+        <w:rPr>
           <w:lang w:val="en-US"/>
         </w:rPr>
       </w:pPr>
@@ -2259,11 +2311,7 @@
           <w:ilvl w:val="0"/>
           <w:numId w:val="2"/>
         </w:numPr>
-        <w:bidi w:val="0"/>
-        <w:ind w:right="0"/>
-        <w:jc w:val="left"/>
-        <w:rPr>
-          <w:rtl w:val="0"/>
+        <w:rPr>
           <w:lang w:val="en-US"/>
         </w:rPr>
       </w:pPr>
@@ -2323,11 +2371,7 @@
           <w:ilvl w:val="0"/>
           <w:numId w:val="2"/>
         </w:numPr>
-        <w:bidi w:val="0"/>
-        <w:ind w:right="0"/>
-        <w:jc w:val="left"/>
-        <w:rPr>
-          <w:rtl w:val="0"/>
+        <w:rPr>
           <w:lang w:val="en-US"/>
         </w:rPr>
       </w:pPr>
@@ -2468,7 +2512,7 @@
       <w:lvlText w:val="•"/>
       <w:lvlJc w:val="left"/>
       <w:pPr>
-        <w:ind w:left="3237" w:hanging="417"/>
+        <w:ind w:left="984" w:hanging="417"/>
       </w:pPr>
       <w:rPr>
         <w:rFonts w:ascii="Times Roman" w:cs="Times Roman" w:hAnsi="Times Roman" w:eastAsia="Times Roman"/>
@@ -3000,57 +3044,6 @@
       </w14:textFill>
     </w:rPr>
   </w:style>
-  <w:style w:type="paragraph" w:styleId="Contact Information">
-    <w:name w:val="Contact Information"/>
-    <w:next w:val="Contact Information"/>
-    <w:pPr>
-      <w:keepNext w:val="0"/>
-      <w:keepLines w:val="0"/>
-      <w:pageBreakBefore w:val="0"/>
-      <w:widowControl w:val="1"/>
-      <w:shd w:val="clear" w:color="auto" w:fill="auto"/>
-      <w:tabs>
-        <w:tab w:val="right" w:pos="9020"/>
-      </w:tabs>
-      <w:suppressAutoHyphens w:val="0"/>
-      <w:bidi w:val="0"/>
-      <w:spacing w:before="0" w:after="0" w:line="288" w:lineRule="auto"/>
-      <w:ind w:left="0" w:right="0" w:firstLine="0"/>
-      <w:jc w:val="left"/>
-      <w:outlineLvl w:val="9"/>
-    </w:pPr>
-    <w:rPr>
-      <w:rFonts w:ascii="Graphik" w:cs="Arial Unicode MS" w:hAnsi="Graphik" w:eastAsia="Arial Unicode MS"/>
-      <w:b w:val="0"/>
-      <w:bCs w:val="0"/>
-      <w:i w:val="0"/>
-      <w:iCs w:val="0"/>
-      <w:caps w:val="0"/>
-      <w:smallCaps w:val="0"/>
-      <w:strike w:val="0"/>
-      <w:dstrike w:val="0"/>
-      <w:outline w:val="0"/>
-      <w:color w:val="606060"/>
-      <w:spacing w:val="0"/>
-      <w:kern w:val="0"/>
-      <w:position w:val="0"/>
-      <w:sz w:val="20"/>
-      <w:szCs w:val="20"/>
-      <w:u w:val="none" w:color="606060"/>
-      <w:shd w:val="nil" w:color="auto" w:fill="auto"/>
-      <w:vertAlign w:val="baseline"/>
-      <w:lang w:val="en-US"/>
-      <w14:textOutline w14:w="12700" w14:cap="flat">
-        <w14:noFill/>
-        <w14:miter w14:lim="400000"/>
-      </w14:textOutline>
-      <w14:textFill>
-        <w14:solidFill>
-          <w14:srgbClr w14:val="606060"/>
-        </w14:solidFill>
-      </w14:textFill>
-    </w:rPr>
-  </w:style>
   <w:style w:type="paragraph" w:styleId="Heading">
     <w:name w:val="Heading"/>
     <w:next w:val="Heading"/>
@@ -3068,7 +3061,7 @@
       <w:outlineLvl w:val="0"/>
     </w:pPr>
     <w:rPr>
-      <w:rFonts w:ascii="Graphik Semibold" w:cs="Arial Unicode MS" w:hAnsi="Graphik Semibold" w:eastAsia="Arial Unicode MS"/>
+      <w:rFonts w:ascii="Graphik Semibold" w:cs="Graphik Semibold" w:hAnsi="Graphik Semibold" w:eastAsia="Graphik Semibold"/>
       <w:b w:val="0"/>
       <w:bCs w:val="0"/>
       <w:i w:val="0"/>
@@ -3153,6 +3146,57 @@
         <w:numId w:val="1"/>
       </w:numPr>
     </w:pPr>
+  </w:style>
+  <w:style w:type="paragraph" w:styleId="Contact Information">
+    <w:name w:val="Contact Information"/>
+    <w:next w:val="Contact Information"/>
+    <w:pPr>
+      <w:keepNext w:val="0"/>
+      <w:keepLines w:val="0"/>
+      <w:pageBreakBefore w:val="0"/>
+      <w:widowControl w:val="1"/>
+      <w:shd w:val="clear" w:color="auto" w:fill="auto"/>
+      <w:tabs>
+        <w:tab w:val="right" w:pos="9020"/>
+      </w:tabs>
+      <w:suppressAutoHyphens w:val="0"/>
+      <w:bidi w:val="0"/>
+      <w:spacing w:before="0" w:after="0" w:line="288" w:lineRule="auto"/>
+      <w:ind w:left="0" w:right="0" w:firstLine="0"/>
+      <w:jc w:val="left"/>
+      <w:outlineLvl w:val="9"/>
+    </w:pPr>
+    <w:rPr>
+      <w:rFonts w:ascii="Graphik" w:cs="Arial Unicode MS" w:hAnsi="Graphik" w:eastAsia="Arial Unicode MS"/>
+      <w:b w:val="0"/>
+      <w:bCs w:val="0"/>
+      <w:i w:val="0"/>
+      <w:iCs w:val="0"/>
+      <w:caps w:val="0"/>
+      <w:smallCaps w:val="0"/>
+      <w:strike w:val="0"/>
+      <w:dstrike w:val="0"/>
+      <w:outline w:val="0"/>
+      <w:color w:val="606060"/>
+      <w:spacing w:val="0"/>
+      <w:kern w:val="0"/>
+      <w:position w:val="0"/>
+      <w:sz w:val="20"/>
+      <w:szCs w:val="20"/>
+      <w:u w:val="none" w:color="606060"/>
+      <w:shd w:val="nil" w:color="auto" w:fill="auto"/>
+      <w:vertAlign w:val="baseline"/>
+      <w:lang w:val="en-US"/>
+      <w14:textOutline w14:w="12700" w14:cap="flat">
+        <w14:noFill/>
+        <w14:miter w14:lim="400000"/>
+      </w14:textOutline>
+      <w14:textFill>
+        <w14:solidFill>
+          <w14:srgbClr w14:val="606060"/>
+        </w14:solidFill>
+      </w14:textFill>
+    </w:rPr>
   </w:style>
   <w:style w:type="paragraph" w:styleId="Default">
     <w:name w:val="Default"/>
@@ -3435,10 +3479,10 @@
             </a:solidFill>
             <a:effectLst/>
             <a:uFillTx/>
-            <a:latin typeface="+mn-lt"/>
-            <a:ea typeface="+mn-ea"/>
-            <a:cs typeface="+mn-cs"/>
-            <a:sym typeface="Helvetica Neue"/>
+            <a:latin typeface="Graphik Semibold"/>
+            <a:ea typeface="Graphik Semibold"/>
+            <a:cs typeface="Graphik Semibold"/>
+            <a:sym typeface="Graphik Semibold"/>
           </a:defRPr>
         </a:defPPr>
         <a:lvl1pPr marL="0" marR="0" indent="0" algn="l" defTabSz="914400" rtl="0" fontAlgn="auto" latinLnBrk="1" hangingPunct="0">
@@ -4006,10 +4050,10 @@
             </a:solidFill>
             <a:effectLst/>
             <a:uFillTx/>
-            <a:latin typeface="+mn-lt"/>
-            <a:ea typeface="+mn-ea"/>
-            <a:cs typeface="+mn-cs"/>
-            <a:sym typeface="Helvetica Neue"/>
+            <a:latin typeface="Graphik Semibold"/>
+            <a:ea typeface="Graphik Semibold"/>
+            <a:cs typeface="Graphik Semibold"/>
+            <a:sym typeface="Graphik Semibold"/>
           </a:defRPr>
         </a:defPPr>
         <a:lvl1pPr marL="0" marR="0" indent="0" algn="l" defTabSz="914400" rtl="0" fontAlgn="auto" latinLnBrk="1" hangingPunct="0">

</xml_diff>